<commit_message>
Documentando levantamiento de Requerimientos
</commit_message>
<xml_diff>
--- a/1-Levantamiento-Requerimientos/A001.02 - Levantamiento de Requerimientos.docx
+++ b/1-Levantamiento-Requerimientos/A001.02 - Levantamiento de Requerimientos.docx
@@ -594,7 +594,7 @@
           </w:rPr>
           <w:t>2.Módulo de Matrícula</w:t>
           <w:tab/>
-          <w:t>15</w:t>
+          <w:t>13</w:t>
         </w:r>
       </w:hyperlink>
     </w:p>
@@ -613,7 +613,7 @@
           </w:rPr>
           <w:t>3.Módulo de Seguimiento</w:t>
           <w:tab/>
-          <w:t>22</w:t>
+          <w:t>18</w:t>
         </w:r>
       </w:hyperlink>
     </w:p>
@@ -632,7 +632,7 @@
           </w:rPr>
           <w:t>4.Módulo de Cierre</w:t>
           <w:tab/>
-          <w:t>32</w:t>
+          <w:t>26</w:t>
         </w:r>
       </w:hyperlink>
       <w:r>
@@ -681,7 +681,7 @@
         <w:rPr/>
         <w:t>Tabla 1: Tabla de levantamiento de requerimientos de realizar preinscripción.</w:t>
         <w:tab/>
-        <w:t>4</w:t>
+        <w:t>5</w:t>
       </w:r>
     </w:p>
     <w:p>
@@ -726,7 +726,7 @@
         <w:rPr/>
         <w:t>Tabla 4: Tabla de levantamiento de requerimientos de cambio de paquete de formación de un beneficiario.</w:t>
         <w:tab/>
-        <w:t>11</w:t>
+        <w:t>10</w:t>
       </w:r>
     </w:p>
     <w:p>
@@ -741,7 +741,7 @@
         <w:rPr/>
         <w:t>Tabla 5: Tabla de levantamiento de requerimientos de traslado de institución de formación de un beneficiario.</w:t>
         <w:tab/>
-        <w:t>12</w:t>
+        <w:t>11</w:t>
       </w:r>
     </w:p>
     <w:p>
@@ -756,7 +756,7 @@
         <w:rPr/>
         <w:t>Tabla 6: Tabla de levantamiento de requerimientos de formalizar matrícula.</w:t>
         <w:tab/>
-        <w:t>14</w:t>
+        <w:t>13</w:t>
       </w:r>
     </w:p>
     <w:p>
@@ -771,7 +771,7 @@
         <w:rPr/>
         <w:t>Tabla 7: Tabla de levantamiento de requerimientos de modificar documentos soportes de matrícula.</w:t>
         <w:tab/>
-        <w:t>17</w:t>
+        <w:t>15</w:t>
       </w:r>
     </w:p>
     <w:p>
@@ -786,7 +786,7 @@
         <w:rPr/>
         <w:t>Tabla 8: Tabla de levantamiento de requerimientos de cambio de jornada de un beneficiario matriculado.</w:t>
         <w:tab/>
-        <w:t>19</w:t>
+        <w:t>17</w:t>
       </w:r>
     </w:p>
     <w:p>
@@ -801,7 +801,112 @@
         <w:rPr/>
         <w:t>Tabla 9: Tabla de levantamiento de requerimientos de generar planilla de seguimiento.</w:t>
         <w:tab/>
-        <w:t>21</w:t>
+        <w:t>18</w:t>
+      </w:r>
+    </w:p>
+    <w:p>
+      <w:pPr>
+        <w:pStyle w:val="Ndicedetablas1"/>
+        <w:tabs>
+          <w:tab w:val="right" w:pos="8838" w:leader="dot"/>
+        </w:tabs>
+        <w:rPr/>
+      </w:pPr>
+      <w:r>
+        <w:rPr/>
+        <w:t>Tabla 10: Tabla de levantamiento de requerimientos de formalizar planilla de seguimiento.</w:t>
+        <w:tab/>
+        <w:t>20</w:t>
+      </w:r>
+    </w:p>
+    <w:p>
+      <w:pPr>
+        <w:pStyle w:val="Ndicedetablas1"/>
+        <w:tabs>
+          <w:tab w:val="right" w:pos="8838" w:leader="dot"/>
+        </w:tabs>
+        <w:rPr/>
+      </w:pPr>
+      <w:r>
+        <w:rPr/>
+        <w:t>Tabla 11: Tabla de levantamiento de requerimientos de registrar novedad planilla.</w:t>
+        <w:tab/>
+        <w:t>22</w:t>
+      </w:r>
+    </w:p>
+    <w:p>
+      <w:pPr>
+        <w:pStyle w:val="Ndicedetablas1"/>
+        <w:tabs>
+          <w:tab w:val="right" w:pos="8838" w:leader="dot"/>
+        </w:tabs>
+        <w:rPr/>
+      </w:pPr>
+      <w:r>
+        <w:rPr/>
+        <w:t>Tabla 12: Tabla de levantamiento de requerimientos de anular planilla.</w:t>
+        <w:tab/>
+        <w:t>23</w:t>
+      </w:r>
+    </w:p>
+    <w:p>
+      <w:pPr>
+        <w:pStyle w:val="Ndicedetablas1"/>
+        <w:tabs>
+          <w:tab w:val="right" w:pos="8838" w:leader="dot"/>
+        </w:tabs>
+        <w:rPr/>
+      </w:pPr>
+      <w:r>
+        <w:rPr/>
+        <w:t>Tabla 13: Tabla de levantamiento de requerimientos de verificar beneficiarios aprobados.</w:t>
+        <w:tab/>
+        <w:t>24</w:t>
+      </w:r>
+    </w:p>
+    <w:p>
+      <w:pPr>
+        <w:pStyle w:val="Ndicedetablas1"/>
+        <w:tabs>
+          <w:tab w:val="right" w:pos="8838" w:leader="dot"/>
+        </w:tabs>
+        <w:rPr/>
+      </w:pPr>
+      <w:r>
+        <w:rPr/>
+        <w:t>Tabla 14: Tabla de levantamiento de requerimientos de cerrar módulo.</w:t>
+        <w:tab/>
+        <w:t>26</w:t>
+      </w:r>
+    </w:p>
+    <w:p>
+      <w:pPr>
+        <w:pStyle w:val="Ndicedetablas1"/>
+        <w:tabs>
+          <w:tab w:val="right" w:pos="8838" w:leader="dot"/>
+        </w:tabs>
+        <w:rPr/>
+      </w:pPr>
+      <w:r>
+        <w:rPr/>
+        <w:t>Tabla 15: Tabla de levantamiento de requerimientos de formalizar cierre de módulo.</w:t>
+        <w:tab/>
+        <w:t>27</w:t>
+      </w:r>
+    </w:p>
+    <w:p>
+      <w:pPr>
+        <w:pStyle w:val="Ndicedetablas1"/>
+        <w:tabs>
+          <w:tab w:val="right" w:pos="8838" w:leader="dot"/>
+        </w:tabs>
+        <w:rPr/>
+      </w:pPr>
+      <w:r>
+        <w:rPr/>
+        <w:t>Tabla 16: Tabla de levantamiento de requerimientos de modificar cierre módulo.</w:t>
+        <w:tab/>
+        <w:t>29</w:t>
       </w:r>
       <w:r>
         <w:fldChar w:fldCharType="end"/>
@@ -864,7 +969,7 @@
         <w:rPr/>
         <w:t>Ilustración 2: Vista rápida de los requerimientos del módulo de preinscripción</w:t>
         <w:tab/>
-        <w:t>15</w:t>
+        <w:t>13</w:t>
       </w:r>
     </w:p>
     <w:p>
@@ -879,7 +984,22 @@
         <w:rPr/>
         <w:t>Ilustración 3: Vista rápida de los requerimientos del módulo de seguimiento</w:t>
         <w:tab/>
-        <w:t>22</w:t>
+        <w:t>18</w:t>
+      </w:r>
+    </w:p>
+    <w:p>
+      <w:pPr>
+        <w:pStyle w:val="Ndicedeilustraciones1"/>
+        <w:tabs>
+          <w:tab w:val="right" w:pos="8838" w:leader="dot"/>
+        </w:tabs>
+        <w:rPr/>
+      </w:pPr>
+      <w:r>
+        <w:rPr/>
+        <w:t>Ilustración 4: Vista rápida de los requerimientos del módulo de cierre</w:t>
+        <w:tab/>
+        <w:t>26</w:t>
       </w:r>
       <w:r>
         <w:fldChar w:fldCharType="end"/>
@@ -18121,7 +18241,6 @@
               <w:jc w:val="both"/>
               <w:rPr/>
             </w:pPr>
-            <w:bookmarkStart w:id="6" w:name="__DdeLink__6316_306135064"/>
             <w:r>
               <w:rPr/>
               <w:t xml:space="preserve">Una vez </w:t>
@@ -18146,7 +18265,6 @@
               <w:rPr/>
               <w:t>se cambie el estado final del beneficiario</w:t>
             </w:r>
-            <w:bookmarkEnd w:id="6"/>
             <w:r>
               <w:rPr/>
               <w:t>.</w:t>
@@ -19671,7 +19789,7 @@
             <w:fldChar w:fldCharType="separate"/>
           </w:r>
           <w:r>
-            <w:t>27</w:t>
+            <w:t>29</w:t>
           </w:r>
           <w:r>
             <w:fldChar w:fldCharType="end"/>

</xml_diff>

<commit_message>
Revisión general de los documentos, generación de PDFs faltantes.
</commit_message>
<xml_diff>
--- a/1-Levantamiento-Requerimientos/A001.02 - Levantamiento de Requerimientos.docx
+++ b/1-Levantamiento-Requerimientos/A001.02 - Levantamiento de Requerimientos.docx
@@ -1047,7 +1047,23 @@
       </w:pPr>
       <w:r>
         <w:rPr/>
-        <w:t>En el presente documento se describirán los requerimientos del Sistema de Información “Talentos para el Empleo”. Estos requerimientos son el resultado del proceso de Levantamiento de Requerimientos, realizado de acuerdo a las necesidades del negocio.</w:t>
+        <w:t>En el presente documento se describirán los requerimientos del Sistema de Información “Talentos para el Empleo”. Estos requerimientos son el resultado de l</w:t>
+      </w:r>
+      <w:r>
+        <w:rPr/>
+        <w:t>a</w:t>
+      </w:r>
+      <w:r>
+        <w:rPr/>
+        <w:t xml:space="preserve"> </w:t>
+      </w:r>
+      <w:r>
+        <w:rPr/>
+        <w:t>etapa</w:t>
+      </w:r>
+      <w:r>
+        <w:rPr/>
+        <w:t xml:space="preserve"> de Levantamiento de Requerimientos, realizado de acuerdo a las necesidades del negocio.</w:t>
       </w:r>
     </w:p>
     <w:p>

</xml_diff>